<commit_message>
updated picogreen after trial run
</commit_message>
<xml_diff>
--- a/BUCKLEY-LAB_SIP_PIPELINE/BUCKLEY-LAB_SIP_PIPELINE.docx
+++ b/BUCKLEY-LAB_SIP_PIPELINE/BUCKLEY-LAB_SIP_PIPELINE.docx
@@ -579,7 +579,7 @@
     </w:lvl>
   </w:abstractNum>
   <w:abstractNum w:abstractNumId="990">
-    <w:nsid w:val="41f41121"/>
+    <w:nsid w:val="f0242aa4"/>
     <w:multiLevelType w:val="multilevel"/>
     <w:lvl w:ilvl="0">
       <w:numFmt w:val="bullet"/>
@@ -660,7 +660,7 @@
     </w:lvl>
   </w:abstractNum>
   <w:abstractNum w:abstractNumId="991">
-    <w:nsid w:val="d6a6f5e9"/>
+    <w:nsid w:val="48a3db4e"/>
     <w:multiLevelType w:val="multilevel"/>
     <w:lvl w:ilvl="0">
       <w:numFmt w:val="bullet"/>

</xml_diff>

<commit_message>
small changes to picogreen protocol
</commit_message>
<xml_diff>
--- a/BUCKLEY-LAB_SIP_PIPELINE/BUCKLEY-LAB_SIP_PIPELINE.docx
+++ b/BUCKLEY-LAB_SIP_PIPELINE/BUCKLEY-LAB_SIP_PIPELINE.docx
@@ -579,7 +579,7 @@
     </w:lvl>
   </w:abstractNum>
   <w:abstractNum w:abstractNumId="990">
-    <w:nsid w:val="f0242aa4"/>
+    <w:nsid w:val="9f3592c8"/>
     <w:multiLevelType w:val="multilevel"/>
     <w:lvl w:ilvl="0">
       <w:numFmt w:val="bullet"/>
@@ -660,7 +660,7 @@
     </w:lvl>
   </w:abstractNum>
   <w:abstractNum w:abstractNumId="991">
-    <w:nsid w:val="48a3db4e"/>
+    <w:nsid w:val="773b7711"/>
     <w:multiLevelType w:val="multilevel"/>
     <w:lvl w:ilvl="0">
       <w:numFmt w:val="bullet"/>

</xml_diff>

<commit_message>
added pippen prep protocol
</commit_message>
<xml_diff>
--- a/BUCKLEY-LAB_SIP_PIPELINE/BUCKLEY-LAB_SIP_PIPELINE.docx
+++ b/BUCKLEY-LAB_SIP_PIPELINE/BUCKLEY-LAB_SIP_PIPELINE.docx
@@ -515,6 +515,275 @@
             <w:rStyle w:val="Link"/>
           </w:rPr>
           <w:t xml:space="preserve">Substrate_Additions_MicrobSuccession</w:t>
+        </w:r>
+      </w:hyperlink>
+    </w:p>
+    <w:p>
+      <w:pPr>
+        <w:pStyle w:val="Heading2"/>
+      </w:pPr>
+      <w:bookmarkStart w:id="38" w:name="workflows"/>
+      <w:bookmarkEnd w:id="38"/>
+      <w:r>
+        <w:t xml:space="preserve">Workflows</w:t>
+      </w:r>
+    </w:p>
+    <w:p>
+      <w:pPr>
+        <w:pStyle w:val="Heading3"/>
+      </w:pPr>
+      <w:bookmarkStart w:id="39" w:name="bulk-dna-sequencing-of-the-16s-rrna-gene"/>
+      <w:bookmarkEnd w:id="39"/>
+      <w:r>
+        <w:t xml:space="preserve">Bulk DNA sequencing of the 16S rRNA gene</w:t>
+      </w:r>
+    </w:p>
+    <w:p>
+      <w:pPr>
+        <w:numPr>
+          <w:numId w:val="1020"/>
+          <w:ilvl w:val="0"/>
+        </w:numPr>
+      </w:pPr>
+      <w:hyperlink r:id="rId27">
+        <w:r>
+          <w:rPr>
+            <w:rStyle w:val="Link"/>
+          </w:rPr>
+          <w:t xml:space="preserve">Nucleotide extraction</w:t>
+        </w:r>
+      </w:hyperlink>
+    </w:p>
+    <w:p>
+      <w:pPr>
+        <w:numPr>
+          <w:numId w:val="1020"/>
+          <w:ilvl w:val="0"/>
+        </w:numPr>
+      </w:pPr>
+      <w:hyperlink r:id="rId40">
+        <w:r>
+          <w:rPr>
+            <w:rStyle w:val="Link"/>
+          </w:rPr>
+          <w:t xml:space="preserve">Sephadex column clean-up</w:t>
+        </w:r>
+      </w:hyperlink>
+    </w:p>
+    <w:p>
+      <w:pPr>
+        <w:numPr>
+          <w:numId w:val="1020"/>
+          <w:ilvl w:val="0"/>
+        </w:numPr>
+      </w:pPr>
+      <w:hyperlink r:id="rId30">
+        <w:r>
+          <w:rPr>
+            <w:rStyle w:val="Link"/>
+          </w:rPr>
+          <w:t xml:space="preserve">Nucleotide quantification via Picogreen</w:t>
+        </w:r>
+      </w:hyperlink>
+    </w:p>
+    <w:p>
+      <w:pPr>
+        <w:numPr>
+          <w:numId w:val="1020"/>
+          <w:ilvl w:val="0"/>
+        </w:numPr>
+      </w:pPr>
+      <w:r>
+        <w:t xml:space="preserve">PCR with barcoded primers targetting a fragment of the 16S rRNA gene</w:t>
+      </w:r>
+    </w:p>
+    <w:p>
+      <w:pPr>
+        <w:numPr>
+          <w:numId w:val="1020"/>
+          <w:ilvl w:val="0"/>
+        </w:numPr>
+      </w:pPr>
+      <w:hyperlink r:id="rId41">
+        <w:r>
+          <w:rPr>
+            <w:rStyle w:val="Link"/>
+          </w:rPr>
+          <w:t xml:space="preserve">SequalPrep Normalization</w:t>
+        </w:r>
+      </w:hyperlink>
+    </w:p>
+    <w:p>
+      <w:pPr>
+        <w:numPr>
+          <w:numId w:val="1020"/>
+          <w:ilvl w:val="0"/>
+        </w:numPr>
+      </w:pPr>
+      <w:r>
+        <w:t xml:space="preserve">Library pooling, then concentrating via</w:t>
+      </w:r>
+      <w:r>
+        <w:t xml:space="preserve"> </w:t>
+      </w:r>
+      <w:hyperlink r:id="rId31">
+        <w:r>
+          <w:rPr>
+            <w:rStyle w:val="Link"/>
+          </w:rPr>
+          <w:t xml:space="preserve">speed-vac</w:t>
+        </w:r>
+      </w:hyperlink>
+    </w:p>
+    <w:p>
+      <w:pPr>
+        <w:pStyle w:val="Heading3"/>
+      </w:pPr>
+      <w:bookmarkStart w:id="42" w:name="microcosm---gradient-fractionation---16s-rrna-gene-sequencing"/>
+      <w:bookmarkEnd w:id="42"/>
+      <w:r>
+        <w:t xml:space="preserve">Microcosm -&gt; gradient fractionation -&gt; 16S rRNA gene sequencing</w:t>
+      </w:r>
+    </w:p>
+    <w:p>
+      <w:pPr>
+        <w:numPr>
+          <w:numId w:val="1021"/>
+          <w:ilvl w:val="0"/>
+        </w:numPr>
+      </w:pPr>
+      <w:hyperlink r:id="rId27">
+        <w:r>
+          <w:rPr>
+            <w:rStyle w:val="Link"/>
+          </w:rPr>
+          <w:t xml:space="preserve">Nucleotide extraction</w:t>
+        </w:r>
+      </w:hyperlink>
+    </w:p>
+    <w:p>
+      <w:pPr>
+        <w:numPr>
+          <w:numId w:val="1021"/>
+          <w:ilvl w:val="0"/>
+        </w:numPr>
+      </w:pPr>
+      <w:hyperlink r:id="rId32">
+        <w:r>
+          <w:rPr>
+            <w:rStyle w:val="Link"/>
+          </w:rPr>
+          <w:t xml:space="preserve">PippenPrep</w:t>
+        </w:r>
+      </w:hyperlink>
+    </w:p>
+    <w:p>
+      <w:pPr>
+        <w:numPr>
+          <w:numId w:val="1021"/>
+          <w:ilvl w:val="0"/>
+        </w:numPr>
+      </w:pPr>
+      <w:hyperlink r:id="rId30">
+        <w:r>
+          <w:rPr>
+            <w:rStyle w:val="Link"/>
+          </w:rPr>
+          <w:t xml:space="preserve">Nucleotide quantification via Picogreen</w:t>
+        </w:r>
+      </w:hyperlink>
+    </w:p>
+    <w:p>
+      <w:pPr>
+        <w:pStyle w:val="Compact"/>
+        <w:numPr>
+          <w:numId w:val="1021"/>
+          <w:ilvl w:val="0"/>
+        </w:numPr>
+      </w:pPr>
+      <w:hyperlink r:id="rId28">
+        <w:r>
+          <w:rPr>
+            <w:rStyle w:val="Link"/>
+          </w:rPr>
+          <w:t xml:space="preserve">CsCl_fractionation</w:t>
+        </w:r>
+      </w:hyperlink>
+    </w:p>
+    <w:p>
+      <w:pPr>
+        <w:pStyle w:val="Compact"/>
+        <w:numPr>
+          <w:numId w:val="1022"/>
+          <w:ilvl w:val="1"/>
+        </w:numPr>
+      </w:pPr>
+      <w:r>
+        <w:t xml:space="preserve">Including desalting</w:t>
+      </w:r>
+    </w:p>
+    <w:p>
+      <w:pPr>
+        <w:numPr>
+          <w:numId w:val="1021"/>
+          <w:ilvl w:val="0"/>
+        </w:numPr>
+      </w:pPr>
+      <w:hyperlink r:id="rId30">
+        <w:r>
+          <w:rPr>
+            <w:rStyle w:val="Link"/>
+          </w:rPr>
+          <w:t xml:space="preserve">Nucleotide quantification via Picogreen</w:t>
+        </w:r>
+      </w:hyperlink>
+    </w:p>
+    <w:p>
+      <w:pPr>
+        <w:numPr>
+          <w:numId w:val="1021"/>
+          <w:ilvl w:val="0"/>
+        </w:numPr>
+      </w:pPr>
+      <w:r>
+        <w:t xml:space="preserve">PCR with barcoded primers targetting a fragment of the 16S rRNA gene</w:t>
+      </w:r>
+    </w:p>
+    <w:p>
+      <w:pPr>
+        <w:numPr>
+          <w:numId w:val="1021"/>
+          <w:ilvl w:val="0"/>
+        </w:numPr>
+      </w:pPr>
+      <w:hyperlink r:id="rId41">
+        <w:r>
+          <w:rPr>
+            <w:rStyle w:val="Link"/>
+          </w:rPr>
+          <w:t xml:space="preserve">SequalPrep Normalization</w:t>
+        </w:r>
+      </w:hyperlink>
+    </w:p>
+    <w:p>
+      <w:pPr>
+        <w:numPr>
+          <w:numId w:val="1021"/>
+          <w:ilvl w:val="0"/>
+        </w:numPr>
+      </w:pPr>
+      <w:r>
+        <w:t xml:space="preserve">Library pooling, then concentrating via</w:t>
+      </w:r>
+      <w:r>
+        <w:t xml:space="preserve"> </w:t>
+      </w:r>
+      <w:hyperlink r:id="rId31">
+        <w:r>
+          <w:rPr>
+            <w:rStyle w:val="Link"/>
+          </w:rPr>
+          <w:t xml:space="preserve">speed-vac</w:t>
         </w:r>
       </w:hyperlink>
     </w:p>
@@ -611,7 +880,7 @@
     </w:lvl>
   </w:abstractNum>
   <w:abstractNum w:abstractNumId="990">
-    <w:nsid w:val="7eabdb2a"/>
+    <w:nsid w:val="155dd618"/>
     <w:multiLevelType w:val="multilevel"/>
     <w:lvl w:ilvl="0">
       <w:numFmt w:val="bullet"/>
@@ -692,7 +961,7 @@
     </w:lvl>
   </w:abstractNum>
   <w:abstractNum w:abstractNumId="991">
-    <w:nsid w:val="a3a84e1b"/>
+    <w:nsid w:val="481dd041"/>
     <w:multiLevelType w:val="multilevel"/>
     <w:lvl w:ilvl="0">
       <w:numFmt w:val="bullet"/>
@@ -833,6 +1102,15 @@
     <w:abstractNumId w:val="991"/>
   </w:num>
   <w:num w:numId="1019">
+    <w:abstractNumId w:val="991"/>
+  </w:num>
+  <w:num w:numId="1020">
+    <w:abstractNumId w:val="991"/>
+  </w:num>
+  <w:num w:numId="1021">
+    <w:abstractNumId w:val="991"/>
+  </w:num>
+  <w:num w:numId="1022">
     <w:abstractNumId w:val="991"/>
   </w:num>
 </w:numbering>

</xml_diff>

<commit_message>
fixed pippin prep spelling; added gel extraction
</commit_message>
<xml_diff>
--- a/BUCKLEY-LAB_SIP_PIPELINE/BUCKLEY-LAB_SIP_PIPELINE.docx
+++ b/BUCKLEY-LAB_SIP_PIPELINE/BUCKLEY-LAB_SIP_PIPELINE.docx
@@ -347,7 +347,7 @@
           <w:rPr>
             <w:rStyle w:val="Link"/>
           </w:rPr>
-          <w:t xml:space="preserve">Pippen_prep</w:t>
+          <w:t xml:space="preserve">Pippin_prep</w:t>
         </w:r>
       </w:hyperlink>
     </w:p>
@@ -650,10 +650,73 @@
     </w:p>
     <w:p>
       <w:pPr>
+        <w:numPr>
+          <w:numId w:val="1020"/>
+          <w:ilvl w:val="0"/>
+        </w:numPr>
+      </w:pPr>
+      <w:hyperlink r:id="rId42">
+        <w:r>
+          <w:rPr>
+            <w:rStyle w:val="Link"/>
+          </w:rPr>
+          <w:t xml:space="preserve">Gel extraction</w:t>
+        </w:r>
+      </w:hyperlink>
+    </w:p>
+    <w:p>
+      <w:pPr>
+        <w:numPr>
+          <w:numId w:val="1020"/>
+          <w:ilvl w:val="0"/>
+        </w:numPr>
+      </w:pPr>
+      <w:hyperlink r:id="rId30">
+        <w:r>
+          <w:rPr>
+            <w:rStyle w:val="Link"/>
+          </w:rPr>
+          <w:t xml:space="preserve">Nucleotide quantification via Picogreen</w:t>
+        </w:r>
+      </w:hyperlink>
+    </w:p>
+    <w:p>
+      <w:pPr>
+        <w:numPr>
+          <w:numId w:val="1020"/>
+          <w:ilvl w:val="0"/>
+        </w:numPr>
+      </w:pPr>
+      <w:r>
+        <w:rPr>
+          <w:b/>
+        </w:rPr>
+        <w:t xml:space="preserve">Optional:</w:t>
+      </w:r>
+      <w:r>
+        <w:t xml:space="preserve"> </w:t>
+      </w:r>
+      <w:r>
+        <w:t xml:space="preserve">Concentrating via</w:t>
+      </w:r>
+      <w:r>
+        <w:t xml:space="preserve"> </w:t>
+      </w:r>
+      <w:hyperlink r:id="rId31">
+        <w:r>
+          <w:rPr>
+            <w:rStyle w:val="Link"/>
+          </w:rPr>
+          <w:t xml:space="preserve">speed-vac</w:t>
+        </w:r>
+      </w:hyperlink>
+    </w:p>
+    <w:p>
+      <w:pPr>
         <w:pStyle w:val="Heading3"/>
       </w:pPr>
-      <w:bookmarkStart w:id="42" w:name="microcosm---gradient-fractionation---16s-rrna-gene-sequencing"/>
-      <w:bookmarkEnd w:id="42"/>
+      <w:bookmarkStart w:id="43" w:name="microcosm---gradient-fractionation---16s-rrna-gene-sequencing"/>
+      <w:bookmarkEnd w:id="43"/>
       <w:r>
         <w:t xml:space="preserve">Microcosm -&gt; gradient fractionation -&gt; 16S rRNA gene sequencing</w:t>
       </w:r>
@@ -686,7 +749,7 @@
           <w:rPr>
             <w:rStyle w:val="Link"/>
           </w:rPr>
-          <w:t xml:space="preserve">PippenPrep</w:t>
+          <w:t xml:space="preserve">PippinPrep</w:t>
         </w:r>
       </w:hyperlink>
     </w:p>
@@ -800,6 +863,69 @@
       </w:pPr>
       <w:r>
         <w:t xml:space="preserve">Library pooling, then concentrating via</w:t>
+      </w:r>
+      <w:r>
+        <w:t xml:space="preserve"> </w:t>
+      </w:r>
+      <w:hyperlink r:id="rId31">
+        <w:r>
+          <w:rPr>
+            <w:rStyle w:val="Link"/>
+          </w:rPr>
+          <w:t xml:space="preserve">speed-vac</w:t>
+        </w:r>
+      </w:hyperlink>
+    </w:p>
+    <w:p>
+      <w:pPr>
+        <w:numPr>
+          <w:numId w:val="1022"/>
+          <w:ilvl w:val="0"/>
+        </w:numPr>
+      </w:pPr>
+      <w:hyperlink r:id="rId42">
+        <w:r>
+          <w:rPr>
+            <w:rStyle w:val="Link"/>
+          </w:rPr>
+          <w:t xml:space="preserve">Gel extraction</w:t>
+        </w:r>
+      </w:hyperlink>
+    </w:p>
+    <w:p>
+      <w:pPr>
+        <w:numPr>
+          <w:numId w:val="1022"/>
+          <w:ilvl w:val="0"/>
+        </w:numPr>
+      </w:pPr>
+      <w:hyperlink r:id="rId30">
+        <w:r>
+          <w:rPr>
+            <w:rStyle w:val="Link"/>
+          </w:rPr>
+          <w:t xml:space="preserve">Nucleotide quantification via Picogreen</w:t>
+        </w:r>
+      </w:hyperlink>
+    </w:p>
+    <w:p>
+      <w:pPr>
+        <w:numPr>
+          <w:numId w:val="1022"/>
+          <w:ilvl w:val="0"/>
+        </w:numPr>
+      </w:pPr>
+      <w:r>
+        <w:rPr>
+          <w:b/>
+        </w:rPr>
+        <w:t xml:space="preserve">Optional:</w:t>
+      </w:r>
+      <w:r>
+        <w:t xml:space="preserve"> </w:t>
+      </w:r>
+      <w:r>
+        <w:t xml:space="preserve">Concentrating via</w:t>
       </w:r>
       <w:r>
         <w:t xml:space="preserve"> </w:t>
@@ -906,7 +1032,7 @@
     </w:lvl>
   </w:abstractNum>
   <w:abstractNum w:abstractNumId="990">
-    <w:nsid w:val="8da9ff74"/>
+    <w:nsid w:val="89006026"/>
     <w:multiLevelType w:val="multilevel"/>
     <w:lvl w:ilvl="0">
       <w:numFmt w:val="bullet"/>
@@ -987,7 +1113,7 @@
     </w:lvl>
   </w:abstractNum>
   <w:abstractNum w:abstractNumId="991">
-    <w:nsid w:val="f0e292b8"/>
+    <w:nsid w:val="45f7097e"/>
     <w:multiLevelType w:val="multilevel"/>
     <w:lvl w:ilvl="0">
       <w:numFmt w:val="bullet"/>

</xml_diff>

<commit_message>
fixed error in picogreen
</commit_message>
<xml_diff>
--- a/BUCKLEY-LAB_SIP_PIPELINE/BUCKLEY-LAB_SIP_PIPELINE.docx
+++ b/BUCKLEY-LAB_SIP_PIPELINE/BUCKLEY-LAB_SIP_PIPELINE.docx
@@ -1032,7 +1032,7 @@
     </w:lvl>
   </w:abstractNum>
   <w:abstractNum w:abstractNumId="990">
-    <w:nsid w:val="89006026"/>
+    <w:nsid w:val="61db26c7"/>
     <w:multiLevelType w:val="multilevel"/>
     <w:lvl w:ilvl="0">
       <w:numFmt w:val="bullet"/>
@@ -1113,7 +1113,7 @@
     </w:lvl>
   </w:abstractNum>
   <w:abstractNum w:abstractNumId="991">
-    <w:nsid w:val="45f7097e"/>
+    <w:nsid w:val="6a81e21f"/>
     <w:multiLevelType w:val="multilevel"/>
     <w:lvl w:ilvl="0">
       <w:numFmt w:val="bullet"/>

</xml_diff>

<commit_message>
updated CsCl_Fractionation for new fractionation setup
</commit_message>
<xml_diff>
--- a/BUCKLEY-LAB_SIP_PIPELINE/BUCKLEY-LAB_SIP_PIPELINE.docx
+++ b/BUCKLEY-LAB_SIP_PIPELINE/BUCKLEY-LAB_SIP_PIPELINE.docx
@@ -1032,7 +1032,7 @@
     </w:lvl>
   </w:abstractNum>
   <w:abstractNum w:abstractNumId="990">
-    <w:nsid w:val="61db26c7"/>
+    <w:nsid w:val="b933e5fb"/>
     <w:multiLevelType w:val="multilevel"/>
     <w:lvl w:ilvl="0">
       <w:numFmt w:val="bullet"/>
@@ -1113,7 +1113,7 @@
     </w:lvl>
   </w:abstractNum>
   <w:abstractNum w:abstractNumId="991">
-    <w:nsid w:val="6a81e21f"/>
+    <w:nsid w:val="c4f6f8e1"/>
     <w:multiLevelType w:val="multilevel"/>
     <w:lvl w:ilvl="0">
       <w:numFmt w:val="bullet"/>

</xml_diff>

<commit_message>
updated pipeline: last steps now part of library prep protocol
</commit_message>
<xml_diff>
--- a/BUCKLEY-LAB_SIP_PIPELINE/BUCKLEY-LAB_SIP_PIPELINE.docx
+++ b/BUCKLEY-LAB_SIP_PIPELINE/BUCKLEY-LAB_SIP_PIPELINE.docx
@@ -588,102 +588,50 @@
     </w:p>
     <w:p>
       <w:pPr>
-        <w:pStyle w:val="Compact"/>
         <w:numPr>
           <w:numId w:val="1020"/>
           <w:ilvl w:val="0"/>
         </w:numPr>
       </w:pPr>
-      <w:r>
-        <w:t xml:space="preserve">PCR with barcoded primers targetting a fragment of the 16S rRNA gene</w:t>
-      </w:r>
-    </w:p>
-    <w:p>
-      <w:pPr>
-        <w:pStyle w:val="Compact"/>
+      <w:hyperlink r:id="rId33">
+        <w:r>
+          <w:rPr>
+            <w:rStyle w:val="Link"/>
+          </w:rPr>
+          <w:t xml:space="preserve">16S rRNA amplicon library prep</w:t>
+        </w:r>
+      </w:hyperlink>
+    </w:p>
+    <w:p>
+      <w:pPr>
+        <w:pStyle w:val="Heading3"/>
+      </w:pPr>
+      <w:bookmarkStart w:id="41" w:name="microcosm---gradient-fractionation---16s-rrna-gene-sequencing"/>
+      <w:bookmarkEnd w:id="41"/>
+      <w:r>
+        <w:t xml:space="preserve">Microcosm -&gt; gradient fractionation -&gt; 16S rRNA gene sequencing</w:t>
+      </w:r>
+    </w:p>
+    <w:p>
+      <w:pPr>
         <w:numPr>
           <w:numId w:val="1021"/>
-          <w:ilvl w:val="1"/>
-        </w:numPr>
-      </w:pPr>
-      <w:r>
-        <w:t xml:space="preserve">See robot method: qPCR_wWorklist_altdispense.med</w:t>
-      </w:r>
-    </w:p>
-    <w:p>
-      <w:pPr>
-        <w:numPr>
-          <w:numId w:val="1020"/>
-          <w:ilvl w:val="0"/>
-        </w:numPr>
-      </w:pPr>
-      <w:hyperlink r:id="rId41">
-        <w:r>
-          <w:rPr>
-            <w:rStyle w:val="Link"/>
-          </w:rPr>
-          <w:t xml:space="preserve">SequalPrep Normalization</w:t>
-        </w:r>
-      </w:hyperlink>
-    </w:p>
-    <w:p>
-      <w:pPr>
-        <w:numPr>
-          <w:numId w:val="1020"/>
-          <w:ilvl w:val="0"/>
-        </w:numPr>
-      </w:pPr>
-      <w:r>
-        <w:t xml:space="preserve">Library pooling, then concentrating via</w:t>
-      </w:r>
-      <w:r>
-        <w:t xml:space="preserve"> </w:t>
-      </w:r>
-      <w:hyperlink r:id="rId31">
-        <w:r>
-          <w:rPr>
-            <w:rStyle w:val="Link"/>
-          </w:rPr>
-          <w:t xml:space="preserve">speed-vac</w:t>
-        </w:r>
-      </w:hyperlink>
-    </w:p>
-    <w:p>
-      <w:pPr>
-        <w:numPr>
-          <w:numId w:val="1020"/>
-          <w:ilvl w:val="0"/>
-        </w:numPr>
-      </w:pPr>
-      <w:hyperlink r:id="rId42">
-        <w:r>
-          <w:rPr>
-            <w:rStyle w:val="Link"/>
-          </w:rPr>
-          <w:t xml:space="preserve">Gel extraction</w:t>
-        </w:r>
-      </w:hyperlink>
-    </w:p>
-    <w:p>
-      <w:pPr>
-        <w:numPr>
-          <w:numId w:val="1020"/>
-          <w:ilvl w:val="0"/>
-        </w:numPr>
-      </w:pPr>
-      <w:hyperlink r:id="rId30">
-        <w:r>
-          <w:rPr>
-            <w:rStyle w:val="Link"/>
-          </w:rPr>
-          <w:t xml:space="preserve">Nucleotide quantification via Picogreen</w:t>
-        </w:r>
-      </w:hyperlink>
-    </w:p>
-    <w:p>
-      <w:pPr>
-        <w:numPr>
-          <w:numId w:val="1020"/>
+          <w:ilvl w:val="0"/>
+        </w:numPr>
+      </w:pPr>
+      <w:hyperlink r:id="rId27">
+        <w:r>
+          <w:rPr>
+            <w:rStyle w:val="Link"/>
+          </w:rPr>
+          <w:t xml:space="preserve">Nucleotide extraction</w:t>
+        </w:r>
+      </w:hyperlink>
+    </w:p>
+    <w:p>
+      <w:pPr>
+        <w:numPr>
+          <w:numId w:val="1021"/>
           <w:ilvl w:val="0"/>
         </w:numPr>
       </w:pPr>
@@ -713,50 +661,69 @@
     </w:p>
     <w:p>
       <w:pPr>
-        <w:pStyle w:val="Heading3"/>
-      </w:pPr>
-      <w:bookmarkStart w:id="43" w:name="microcosm---gradient-fractionation---16s-rrna-gene-sequencing"/>
-      <w:bookmarkEnd w:id="43"/>
-      <w:r>
-        <w:t xml:space="preserve">Microcosm -&gt; gradient fractionation -&gt; 16S rRNA gene sequencing</w:t>
-      </w:r>
-    </w:p>
-    <w:p>
-      <w:pPr>
+        <w:numPr>
+          <w:numId w:val="1021"/>
+          <w:ilvl w:val="0"/>
+        </w:numPr>
+      </w:pPr>
+      <w:hyperlink r:id="rId32">
+        <w:r>
+          <w:rPr>
+            <w:rStyle w:val="Link"/>
+          </w:rPr>
+          <w:t xml:space="preserve">PippinPrep</w:t>
+        </w:r>
+      </w:hyperlink>
+    </w:p>
+    <w:p>
+      <w:pPr>
+        <w:numPr>
+          <w:numId w:val="1021"/>
+          <w:ilvl w:val="0"/>
+        </w:numPr>
+      </w:pPr>
+      <w:hyperlink r:id="rId30">
+        <w:r>
+          <w:rPr>
+            <w:rStyle w:val="Link"/>
+          </w:rPr>
+          <w:t xml:space="preserve">Nucleotide quantification via Picogreen</w:t>
+        </w:r>
+      </w:hyperlink>
+    </w:p>
+    <w:p>
+      <w:pPr>
+        <w:pStyle w:val="Compact"/>
+        <w:numPr>
+          <w:numId w:val="1021"/>
+          <w:ilvl w:val="0"/>
+        </w:numPr>
+      </w:pPr>
+      <w:hyperlink r:id="rId28">
+        <w:r>
+          <w:rPr>
+            <w:rStyle w:val="Link"/>
+          </w:rPr>
+          <w:t xml:space="preserve">CsCl_fractionation</w:t>
+        </w:r>
+      </w:hyperlink>
+    </w:p>
+    <w:p>
+      <w:pPr>
+        <w:pStyle w:val="Compact"/>
         <w:numPr>
           <w:numId w:val="1022"/>
-          <w:ilvl w:val="0"/>
-        </w:numPr>
-      </w:pPr>
-      <w:hyperlink r:id="rId27">
-        <w:r>
-          <w:rPr>
-            <w:rStyle w:val="Link"/>
-          </w:rPr>
-          <w:t xml:space="preserve">Nucleotide extraction</w:t>
-        </w:r>
-      </w:hyperlink>
-    </w:p>
-    <w:p>
-      <w:pPr>
-        <w:numPr>
-          <w:numId w:val="1022"/>
-          <w:ilvl w:val="0"/>
-        </w:numPr>
-      </w:pPr>
-      <w:hyperlink r:id="rId32">
-        <w:r>
-          <w:rPr>
-            <w:rStyle w:val="Link"/>
-          </w:rPr>
-          <w:t xml:space="preserve">PippinPrep</w:t>
-        </w:r>
-      </w:hyperlink>
-    </w:p>
-    <w:p>
-      <w:pPr>
-        <w:numPr>
-          <w:numId w:val="1022"/>
+          <w:ilvl w:val="1"/>
+        </w:numPr>
+      </w:pPr>
+      <w:r>
+        <w:t xml:space="preserve">Including desalting</w:t>
+      </w:r>
+    </w:p>
+    <w:p>
+      <w:pPr>
+        <w:numPr>
+          <w:numId w:val="1021"/>
           <w:ilvl w:val="0"/>
         </w:numPr>
       </w:pPr>
@@ -765,177 +732,23 @@
           <w:rPr>
             <w:rStyle w:val="Link"/>
           </w:rPr>
-          <w:t xml:space="preserve">Nucleotide quantification via Picogreen</w:t>
-        </w:r>
-      </w:hyperlink>
-    </w:p>
-    <w:p>
-      <w:pPr>
-        <w:pStyle w:val="Compact"/>
-        <w:numPr>
-          <w:numId w:val="1022"/>
-          <w:ilvl w:val="0"/>
-        </w:numPr>
-      </w:pPr>
-      <w:hyperlink r:id="rId28">
-        <w:r>
-          <w:rPr>
-            <w:rStyle w:val="Link"/>
-          </w:rPr>
-          <w:t xml:space="preserve">CsCl_fractionation</w:t>
-        </w:r>
-      </w:hyperlink>
-    </w:p>
-    <w:p>
-      <w:pPr>
-        <w:pStyle w:val="Compact"/>
-        <w:numPr>
-          <w:numId w:val="1023"/>
-          <w:ilvl w:val="1"/>
-        </w:numPr>
-      </w:pPr>
-      <w:r>
-        <w:t xml:space="preserve">Including desalting</w:t>
-      </w:r>
-    </w:p>
-    <w:p>
-      <w:pPr>
-        <w:numPr>
-          <w:numId w:val="1022"/>
-          <w:ilvl w:val="0"/>
-        </w:numPr>
-      </w:pPr>
-      <w:hyperlink r:id="rId30">
-        <w:r>
-          <w:rPr>
-            <w:rStyle w:val="Link"/>
-          </w:rPr>
-          <w:t xml:space="preserve">Nucleotide quantification via Picogreen</w:t>
-        </w:r>
-      </w:hyperlink>
-    </w:p>
-    <w:p>
-      <w:pPr>
-        <w:pStyle w:val="Compact"/>
-        <w:numPr>
-          <w:numId w:val="1022"/>
-          <w:ilvl w:val="0"/>
-        </w:numPr>
-      </w:pPr>
-      <w:r>
-        <w:t xml:space="preserve">PCR with barcoded primers targetting a fragment of the 16S rRNA gene</w:t>
-      </w:r>
-    </w:p>
-    <w:p>
-      <w:pPr>
-        <w:pStyle w:val="Compact"/>
-        <w:numPr>
-          <w:numId w:val="1024"/>
-          <w:ilvl w:val="1"/>
-        </w:numPr>
-      </w:pPr>
-      <w:r>
-        <w:t xml:space="preserve">See robot method: qPCR_wWorklist_altdispense.med</w:t>
-      </w:r>
-    </w:p>
-    <w:p>
-      <w:pPr>
-        <w:numPr>
-          <w:numId w:val="1022"/>
-          <w:ilvl w:val="0"/>
-        </w:numPr>
-      </w:pPr>
-      <w:hyperlink r:id="rId41">
-        <w:r>
-          <w:rPr>
-            <w:rStyle w:val="Link"/>
-          </w:rPr>
-          <w:t xml:space="preserve">SequalPrep Normalization</w:t>
-        </w:r>
-      </w:hyperlink>
-    </w:p>
-    <w:p>
-      <w:pPr>
-        <w:numPr>
-          <w:numId w:val="1022"/>
-          <w:ilvl w:val="0"/>
-        </w:numPr>
-      </w:pPr>
-      <w:r>
-        <w:t xml:space="preserve">Library pooling, then concentrating via</w:t>
-      </w:r>
-      <w:r>
-        <w:t xml:space="preserve"> </w:t>
-      </w:r>
-      <w:hyperlink r:id="rId31">
-        <w:r>
-          <w:rPr>
-            <w:rStyle w:val="Link"/>
-          </w:rPr>
-          <w:t xml:space="preserve">speed-vac</w:t>
-        </w:r>
-      </w:hyperlink>
-    </w:p>
-    <w:p>
-      <w:pPr>
-        <w:numPr>
-          <w:numId w:val="1022"/>
-          <w:ilvl w:val="0"/>
-        </w:numPr>
-      </w:pPr>
-      <w:hyperlink r:id="rId42">
-        <w:r>
-          <w:rPr>
-            <w:rStyle w:val="Link"/>
-          </w:rPr>
-          <w:t xml:space="preserve">Gel extraction</w:t>
-        </w:r>
-      </w:hyperlink>
-    </w:p>
-    <w:p>
-      <w:pPr>
-        <w:numPr>
-          <w:numId w:val="1022"/>
-          <w:ilvl w:val="0"/>
-        </w:numPr>
-      </w:pPr>
-      <w:hyperlink r:id="rId30">
-        <w:r>
-          <w:rPr>
-            <w:rStyle w:val="Link"/>
-          </w:rPr>
-          <w:t xml:space="preserve">Nucleotide quantification via Picogreen</w:t>
-        </w:r>
-      </w:hyperlink>
-    </w:p>
-    <w:p>
-      <w:pPr>
-        <w:numPr>
-          <w:numId w:val="1022"/>
-          <w:ilvl w:val="0"/>
-        </w:numPr>
-      </w:pPr>
-      <w:r>
-        <w:rPr>
-          <w:b/>
-        </w:rPr>
-        <w:t xml:space="preserve">Optional:</w:t>
-      </w:r>
-      <w:r>
-        <w:t xml:space="preserve"> </w:t>
-      </w:r>
-      <w:r>
-        <w:t xml:space="preserve">Concentrating via</w:t>
-      </w:r>
-      <w:r>
-        <w:t xml:space="preserve"> </w:t>
-      </w:r>
-      <w:hyperlink r:id="rId31">
-        <w:r>
-          <w:rPr>
-            <w:rStyle w:val="Link"/>
-          </w:rPr>
-          <w:t xml:space="preserve">speed-vac</w:t>
+          <w:t xml:space="preserve">Nucleotide quantification of fractions via Picogreen</w:t>
+        </w:r>
+      </w:hyperlink>
+    </w:p>
+    <w:p>
+      <w:pPr>
+        <w:numPr>
+          <w:numId w:val="1021"/>
+          <w:ilvl w:val="0"/>
+        </w:numPr>
+      </w:pPr>
+      <w:hyperlink r:id="rId33">
+        <w:r>
+          <w:rPr>
+            <w:rStyle w:val="Link"/>
+          </w:rPr>
+          <w:t xml:space="preserve">16S rRNA amplicon library prep</w:t>
         </w:r>
       </w:hyperlink>
     </w:p>
@@ -1032,7 +845,7 @@
     </w:lvl>
   </w:abstractNum>
   <w:abstractNum w:abstractNumId="990">
-    <w:nsid w:val="b933e5fb"/>
+    <w:nsid w:val="8245bf0d"/>
     <w:multiLevelType w:val="multilevel"/>
     <w:lvl w:ilvl="0">
       <w:numFmt w:val="bullet"/>
@@ -1113,7 +926,7 @@
     </w:lvl>
   </w:abstractNum>
   <w:abstractNum w:abstractNumId="991">
-    <w:nsid w:val="c4f6f8e1"/>
+    <w:nsid w:val="6564bd5e"/>
     <w:multiLevelType w:val="multilevel"/>
     <w:lvl w:ilvl="0">
       <w:numFmt w:val="bullet"/>
@@ -1263,12 +1076,6 @@
     <w:abstractNumId w:val="991"/>
   </w:num>
   <w:num w:numId="1022">
-    <w:abstractNumId w:val="991"/>
-  </w:num>
-  <w:num w:numId="1023">
-    <w:abstractNumId w:val="991"/>
-  </w:num>
-  <w:num w:numId="1024">
     <w:abstractNumId w:val="991"/>
   </w:num>
 </w:numbering>

</xml_diff>

<commit_message>
updated CsCl fraction: preparing gradients
</commit_message>
<xml_diff>
--- a/BUCKLEY-LAB_SIP_PIPELINE/BUCKLEY-LAB_SIP_PIPELINE.docx
+++ b/BUCKLEY-LAB_SIP_PIPELINE/BUCKLEY-LAB_SIP_PIPELINE.docx
@@ -845,7 +845,7 @@
     </w:lvl>
   </w:abstractNum>
   <w:abstractNum w:abstractNumId="990">
-    <w:nsid w:val="223bfe19"/>
+    <w:nsid w:val="41bf9c4a"/>
     <w:multiLevelType w:val="multilevel"/>
     <w:lvl w:ilvl="0">
       <w:numFmt w:val="bullet"/>
@@ -926,7 +926,7 @@
     </w:lvl>
   </w:abstractNum>
   <w:abstractNum w:abstractNumId="991">
-    <w:nsid w:val="317f6bff"/>
+    <w:nsid w:val="67399e07"/>
     <w:multiLevelType w:val="multilevel"/>
     <w:lvl w:ilvl="0">
       <w:numFmt w:val="bullet"/>

</xml_diff>

<commit_message>
minor updates to illumina barcoding protocol
</commit_message>
<xml_diff>
--- a/BUCKLEY-LAB_SIP_PIPELINE/BUCKLEY-LAB_SIP_PIPELINE.docx
+++ b/BUCKLEY-LAB_SIP_PIPELINE/BUCKLEY-LAB_SIP_PIPELINE.docx
@@ -845,7 +845,7 @@
     </w:lvl>
   </w:abstractNum>
   <w:abstractNum w:abstractNumId="990">
-    <w:nsid w:val="41bf9c4a"/>
+    <w:nsid w:val="3750db20"/>
     <w:multiLevelType w:val="multilevel"/>
     <w:lvl w:ilvl="0">
       <w:numFmt w:val="bullet"/>
@@ -926,7 +926,7 @@
     </w:lvl>
   </w:abstractNum>
   <w:abstractNum w:abstractNumId="991">
-    <w:nsid w:val="67399e07"/>
+    <w:nsid w:val="fe93ca24"/>
     <w:multiLevelType w:val="multilevel"/>
     <w:lvl w:ilvl="0">
       <w:numFmt w:val="bullet"/>

</xml_diff>

<commit_message>
small changes to the illumina barcoding protocol
</commit_message>
<xml_diff>
--- a/BUCKLEY-LAB_SIP_PIPELINE/BUCKLEY-LAB_SIP_PIPELINE.docx
+++ b/BUCKLEY-LAB_SIP_PIPELINE/BUCKLEY-LAB_SIP_PIPELINE.docx
@@ -858,7 +858,7 @@
     </w:lvl>
   </w:abstractNum>
   <w:abstractNum w:abstractNumId="990">
-    <w:nsid w:val="803ab603"/>
+    <w:nsid w:val="cad8ed5a"/>
     <w:multiLevelType w:val="multilevel"/>
     <w:lvl w:ilvl="0">
       <w:numFmt w:val="bullet"/>
@@ -939,7 +939,7 @@
     </w:lvl>
   </w:abstractNum>
   <w:abstractNum w:abstractNumId="991">
-    <w:nsid w:val="beb584a4"/>
+    <w:nsid w:val="ba732e92"/>
     <w:multiLevelType w:val="multilevel"/>
     <w:lvl w:ilvl="0">
       <w:numFmt w:val="bullet"/>

</xml_diff>

<commit_message>
updated cellulose farming protocol
</commit_message>
<xml_diff>
--- a/BUCKLEY-LAB_SIP_PIPELINE/BUCKLEY-LAB_SIP_PIPELINE.docx
+++ b/BUCKLEY-LAB_SIP_PIPELINE/BUCKLEY-LAB_SIP_PIPELINE.docx
@@ -858,7 +858,7 @@
     </w:lvl>
   </w:abstractNum>
   <w:abstractNum w:abstractNumId="990">
-    <w:nsid w:val="8bd271ea"/>
+    <w:nsid w:val="ef23888c"/>
     <w:multiLevelType w:val="multilevel"/>
     <w:lvl w:ilvl="0">
       <w:numFmt w:val="bullet"/>
@@ -939,7 +939,7 @@
     </w:lvl>
   </w:abstractNum>
   <w:abstractNum w:abstractNumId="991">
-    <w:nsid w:val="9f088a41"/>
+    <w:nsid w:val="bc63e664"/>
     <w:multiLevelType w:val="multilevel"/>
     <w:lvl w:ilvl="0">
       <w:numFmt w:val="bullet"/>

</xml_diff>

<commit_message>
updated the GCMS protocol
</commit_message>
<xml_diff>
--- a/BUCKLEY-LAB_SIP_PIPELINE/BUCKLEY-LAB_SIP_PIPELINE.docx
+++ b/BUCKLEY-LAB_SIP_PIPELINE/BUCKLEY-LAB_SIP_PIPELINE.docx
@@ -858,7 +858,7 @@
     </w:lvl>
   </w:abstractNum>
   <w:abstractNum w:abstractNumId="990">
-    <w:nsid w:val="15f1bc88"/>
+    <w:nsid w:val="1ff18bed"/>
     <w:multiLevelType w:val="multilevel"/>
     <w:lvl w:ilvl="0">
       <w:numFmt w:val="bullet"/>
@@ -939,7 +939,7 @@
     </w:lvl>
   </w:abstractNum>
   <w:abstractNum w:abstractNumId="991">
-    <w:nsid w:val="dbaa32e4"/>
+    <w:nsid w:val="85577313"/>
     <w:multiLevelType w:val="multilevel"/>
     <w:lvl w:ilvl="0">
       <w:numFmt w:val="bullet"/>

</xml_diff>

<commit_message>
updated illumina barcoding protocol
</commit_message>
<xml_diff>
--- a/BUCKLEY-LAB_SIP_PIPELINE/BUCKLEY-LAB_SIP_PIPELINE.docx
+++ b/BUCKLEY-LAB_SIP_PIPELINE/BUCKLEY-LAB_SIP_PIPELINE.docx
@@ -858,7 +858,7 @@
     </w:lvl>
   </w:abstractNum>
   <w:abstractNum w:abstractNumId="990">
-    <w:nsid w:val="1ff18bed"/>
+    <w:nsid w:val="35498e6b"/>
     <w:multiLevelType w:val="multilevel"/>
     <w:lvl w:ilvl="0">
       <w:numFmt w:val="bullet"/>
@@ -939,7 +939,7 @@
     </w:lvl>
   </w:abstractNum>
   <w:abstractNum w:abstractNumId="991">
-    <w:nsid w:val="85577313"/>
+    <w:nsid w:val="59d8b119"/>
     <w:multiLevelType w:val="multilevel"/>
     <w:lvl w:ilvl="0">
       <w:numFmt w:val="bullet"/>

</xml_diff>

<commit_message>
added 2014 cellulose yield
</commit_message>
<xml_diff>
--- a/BUCKLEY-LAB_SIP_PIPELINE/BUCKLEY-LAB_SIP_PIPELINE.docx
+++ b/BUCKLEY-LAB_SIP_PIPELINE/BUCKLEY-LAB_SIP_PIPELINE.docx
@@ -878,7 +878,7 @@
     </w:lvl>
   </w:abstractNum>
   <w:abstractNum w:abstractNumId="990">
-    <w:nsid w:val="35f49eb7"/>
+    <w:nsid w:val="d16125e3"/>
     <w:multiLevelType w:val="multilevel"/>
     <w:lvl w:ilvl="0">
       <w:numFmt w:val="bullet"/>
@@ -959,7 +959,7 @@
     </w:lvl>
   </w:abstractNum>
   <w:abstractNum w:abstractNumId="991">
-    <w:nsid w:val="4db0ef6d"/>
+    <w:nsid w:val="ca0da0ce"/>
     <w:multiLevelType w:val="multilevel"/>
     <w:lvl w:ilvl="0">
       <w:numFmt w:val="bullet"/>

</xml_diff>

<commit_message>
column baking info for GCMS protocol
</commit_message>
<xml_diff>
--- a/BUCKLEY-LAB_SIP_PIPELINE/BUCKLEY-LAB_SIP_PIPELINE.docx
+++ b/BUCKLEY-LAB_SIP_PIPELINE/BUCKLEY-LAB_SIP_PIPELINE.docx
@@ -878,7 +878,7 @@
     </w:lvl>
   </w:abstractNum>
   <w:abstractNum w:abstractNumId="990">
-    <w:nsid w:val="6d41bf1b"/>
+    <w:nsid w:val="f4256486"/>
     <w:multiLevelType w:val="multilevel"/>
     <w:lvl w:ilvl="0">
       <w:numFmt w:val="bullet"/>
@@ -959,7 +959,7 @@
     </w:lvl>
   </w:abstractNum>
   <w:abstractNum w:abstractNumId="991">
-    <w:nsid w:val="823d2728"/>
+    <w:nsid w:val="35551000"/>
     <w:multiLevelType w:val="multilevel"/>
     <w:lvl w:ilvl="0">
       <w:numFmt w:val="bullet"/>

</xml_diff>

<commit_message>
updated cellulose production protocol
</commit_message>
<xml_diff>
--- a/BUCKLEY-LAB_SIP_PIPELINE/BUCKLEY-LAB_SIP_PIPELINE.docx
+++ b/BUCKLEY-LAB_SIP_PIPELINE/BUCKLEY-LAB_SIP_PIPELINE.docx
@@ -878,7 +878,7 @@
     </w:lvl>
   </w:abstractNum>
   <w:abstractNum w:abstractNumId="990">
-    <w:nsid w:val="7c2f5253"/>
+    <w:nsid w:val="25469fa7"/>
     <w:multiLevelType w:val="multilevel"/>
     <w:lvl w:ilvl="0">
       <w:numFmt w:val="bullet"/>
@@ -959,7 +959,7 @@
     </w:lvl>
   </w:abstractNum>
   <w:abstractNum w:abstractNumId="991">
-    <w:nsid w:val="e48c0906"/>
+    <w:nsid w:val="a80cf09f"/>
     <w:multiLevelType w:val="multilevel"/>
     <w:lvl w:ilvl="0">
       <w:numFmt w:val="bullet"/>

</xml_diff>

<commit_message>
added pH and soil organic content protocols
</commit_message>
<xml_diff>
--- a/BUCKLEY-LAB_SIP_PIPELINE/BUCKLEY-LAB_SIP_PIPELINE.docx
+++ b/BUCKLEY-LAB_SIP_PIPELINE/BUCKLEY-LAB_SIP_PIPELINE.docx
@@ -878,7 +878,7 @@
     </w:lvl>
   </w:abstractNum>
   <w:abstractNum w:abstractNumId="990">
-    <w:nsid w:val="25469fa7"/>
+    <w:nsid w:val="f1eda707"/>
     <w:multiLevelType w:val="multilevel"/>
     <w:lvl w:ilvl="0">
       <w:numFmt w:val="bullet"/>
@@ -959,7 +959,7 @@
     </w:lvl>
   </w:abstractNum>
   <w:abstractNum w:abstractNumId="991">
-    <w:nsid w:val="a80cf09f"/>
+    <w:nsid w:val="56be1125"/>
     <w:multiLevelType w:val="multilevel"/>
     <w:lvl w:ilvl="0">
       <w:numFmt w:val="bullet"/>

</xml_diff>